<commit_message>
Búsqueda por cédula y nombre
</commit_message>
<xml_diff>
--- a/correcciones MdO.docx
+++ b/correcciones MdO.docx
@@ -107,8 +107,6 @@
         </w:rPr>
         <w:t>Realizado</w:t>
       </w:r>
-      <w:bookmarkStart w:id="0" w:name="_GoBack"/>
-      <w:bookmarkEnd w:id="0"/>
     </w:p>
     <w:p>
       <w:pPr>
@@ -312,6 +310,22 @@
       <w:r>
         <w:t>, ciudad, por nombre</w:t>
       </w:r>
+      <w:r>
+        <w:t xml:space="preserve">  </w:t>
+      </w:r>
+      <w:r>
+        <w:rPr>
+          <w:highlight w:val="green"/>
+          <w:u w:val="single"/>
+        </w:rPr>
+        <w:t>Realizado</w:t>
+      </w:r>
+      <w:r>
+        <w:rPr>
+          <w:u w:val="single"/>
+        </w:rPr>
+        <w:t xml:space="preserve"> (excepto la ciudad)</w:t>
+      </w:r>
     </w:p>
     <w:p>
       <w:pPr>
@@ -372,6 +386,8 @@
       <w:r>
         <w:t>Departamentos y ciudades (para el campo ciudad) y para las búsquedas.</w:t>
       </w:r>
+      <w:bookmarkStart w:id="0" w:name="_GoBack"/>
+      <w:bookmarkEnd w:id="0"/>
     </w:p>
     <w:sectPr>
       <w:pgSz w:w="11906" w:h="16838"/>

</xml_diff>

<commit_message>
Agregado los selects de departamento y ciudad
</commit_message>
<xml_diff>
--- a/correcciones MdO.docx
+++ b/correcciones MdO.docx
@@ -223,14 +223,7 @@
                 <w:highlight w:val="cyan"/>
                 <w:u w:val="single"/>
               </w:rPr>
-              <w:t>(diseñar</w:t>
-            </w:r>
-            <w:r>
-              <w:rPr>
-                <w:highlight w:val="cyan"/>
-                <w:u w:val="single"/>
-              </w:rPr>
-              <w:t>)</w:t>
+              <w:t>(diseñar)</w:t>
             </w:r>
           </w:p>
         </w:tc>
@@ -435,67 +428,63 @@
             </w:r>
             <w:r>
               <w:t>s</w:t>
+            </w:r>
+            <w:r>
+              <w:t>e</w:t>
+            </w:r>
+            <w:r>
+              <w:t xml:space="preserve"> rechaza stand</w:t>
+            </w:r>
+          </w:p>
+        </w:tc>
+      </w:tr>
+      <w:tr>
+        <w:tc>
+          <w:tcPr>
+            <w:tcW w:w="420" w:type="dxa"/>
+          </w:tcPr>
+          <w:p>
+            <w:r>
+              <w:t>16</w:t>
+            </w:r>
+          </w:p>
+        </w:tc>
+        <w:tc>
+          <w:tcPr>
+            <w:tcW w:w="7790" w:type="dxa"/>
+          </w:tcPr>
+          <w:p>
+            <w:r>
+              <w:t>Reportes: poder seleccionarlos por fechas (mensual) (para la sesión administrador)</w:t>
+            </w:r>
+          </w:p>
+        </w:tc>
+      </w:tr>
+      <w:tr>
+        <w:tc>
+          <w:tcPr>
+            <w:tcW w:w="420" w:type="dxa"/>
+            <w:shd w:val="clear" w:color="auto" w:fill="00FF00"/>
+          </w:tcPr>
+          <w:p>
+            <w:r>
+              <w:t>17</w:t>
+            </w:r>
+          </w:p>
+        </w:tc>
+        <w:tc>
+          <w:tcPr>
+            <w:tcW w:w="7790" w:type="dxa"/>
+          </w:tcPr>
+          <w:p>
+            <w:r>
+              <w:t>Buscar artesano</w:t>
+            </w:r>
+            <w:r>
+              <w:t>s x cedula, ciudad, por nombre</w:t>
             </w:r>
             <w:bookmarkStart w:id="0" w:name="_GoBack"/>
             <w:bookmarkEnd w:id="0"/>
-            <w:r>
-              <w:t>e</w:t>
-            </w:r>
-            <w:r>
-              <w:t xml:space="preserve"> rechaza stand</w:t>
-            </w:r>
-          </w:p>
-        </w:tc>
-      </w:tr>
-      <w:tr>
-        <w:tc>
-          <w:tcPr>
-            <w:tcW w:w="420" w:type="dxa"/>
-          </w:tcPr>
-          <w:p>
-            <w:r>
-              <w:t>16</w:t>
-            </w:r>
-          </w:p>
-        </w:tc>
-        <w:tc>
-          <w:tcPr>
-            <w:tcW w:w="7790" w:type="dxa"/>
-          </w:tcPr>
-          <w:p>
-            <w:r>
-              <w:t>Reportes: poder seleccionarlos por fechas (mensual) (para la sesión administrador)</w:t>
-            </w:r>
-          </w:p>
-        </w:tc>
-      </w:tr>
-      <w:tr>
-        <w:tc>
-          <w:tcPr>
-            <w:tcW w:w="420" w:type="dxa"/>
-            <w:shd w:val="clear" w:color="auto" w:fill="00FF00"/>
-          </w:tcPr>
-          <w:p>
-            <w:r>
-              <w:t>17</w:t>
-            </w:r>
-          </w:p>
-        </w:tc>
-        <w:tc>
-          <w:tcPr>
-            <w:tcW w:w="7790" w:type="dxa"/>
-          </w:tcPr>
-          <w:p>
-            <w:r>
-              <w:t xml:space="preserve">Buscar artesanos x cedula, ciudad, por nombre  </w:t>
-            </w:r>
-            <w:r>
-              <w:rPr>
-                <w:highlight w:val="cyan"/>
-                <w:u w:val="single"/>
-              </w:rPr>
-              <w:t>(excepto la ciudad)</w:t>
-            </w:r>
           </w:p>
         </w:tc>
       </w:tr>
@@ -625,7 +614,7 @@
 
 <file path=word/numbering.xml><?xml version="1.0" encoding="utf-8"?>
 <w:numbering xmlns:wpc="http://schemas.microsoft.com/office/word/2010/wordprocessingCanvas" xmlns:mc="http://schemas.openxmlformats.org/markup-compatibility/2006" xmlns:o="urn:schemas-microsoft-com:office:office" xmlns:r="http://schemas.openxmlformats.org/officeDocument/2006/relationships" xmlns:m="http://schemas.openxmlformats.org/officeDocument/2006/math" xmlns:v="urn:schemas-microsoft-com:vml" xmlns:wp14="http://schemas.microsoft.com/office/word/2010/wordprocessingDrawing" xmlns:wp="http://schemas.openxmlformats.org/drawingml/2006/wordprocessingDrawing" xmlns:w10="urn:schemas-microsoft-com:office:word" xmlns:w="http://schemas.openxmlformats.org/wordprocessingml/2006/main" xmlns:w14="http://schemas.microsoft.com/office/word/2010/wordml" xmlns:w15="http://schemas.microsoft.com/office/word/2012/wordml" xmlns:wpg="http://schemas.microsoft.com/office/word/2010/wordprocessingGroup" xmlns:wpi="http://schemas.microsoft.com/office/word/2010/wordprocessingInk" xmlns:wne="http://schemas.microsoft.com/office/word/2006/wordml" xmlns:wps="http://schemas.microsoft.com/office/word/2010/wordprocessingShape" mc:Ignorable="w14 w15 wp14">
-  <w:abstractNum w:abstractNumId="0">
+  <w:abstractNum w:abstractNumId="0" w15:restartNumberingAfterBreak="0">
     <w:nsid w:val="43EB5F57"/>
     <w:multiLevelType w:val="hybridMultilevel"/>
     <w:tmpl w:val="56E4F92C"/>
@@ -1158,7 +1147,6 @@
       <w:spacing w:after="0" w:line="240" w:lineRule="auto"/>
     </w:pPr>
     <w:tblPr>
-      <w:tblInd w:w="0" w:type="dxa"/>
       <w:tblBorders>
         <w:top w:val="single" w:sz="4" w:space="0" w:color="auto"/>
         <w:left w:val="single" w:sz="4" w:space="0" w:color="auto"/>
@@ -1167,12 +1155,6 @@
         <w:insideH w:val="single" w:sz="4" w:space="0" w:color="auto"/>
         <w:insideV w:val="single" w:sz="4" w:space="0" w:color="auto"/>
       </w:tblBorders>
-      <w:tblCellMar>
-        <w:top w:w="0" w:type="dxa"/>
-        <w:left w:w="108" w:type="dxa"/>
-        <w:bottom w:w="0" w:type="dxa"/>
-        <w:right w:w="108" w:type="dxa"/>
-      </w:tblCellMar>
     </w:tblPr>
   </w:style>
 </w:styles>

</xml_diff>

<commit_message>
agregue las tablas departamento y municipios en sql y arregle la tienda virtual, ya no falta casi nada de la parte grafica
</commit_message>
<xml_diff>
--- a/correcciones MdO.docx
+++ b/correcciones MdO.docx
@@ -68,6 +68,7 @@
         <w:tc>
           <w:tcPr>
             <w:tcW w:w="420" w:type="dxa"/>
+            <w:shd w:val="clear" w:color="auto" w:fill="00FF00"/>
           </w:tcPr>
           <w:p>
             <w:r>
@@ -89,7 +90,13 @@
             </w:r>
             <w:proofErr w:type="spellEnd"/>
             <w:r>
-              <w:t xml:space="preserve"> artesano) agregarlo a registro, inscribir cursos</w:t>
+              <w:t xml:space="preserve"> artesano) agregarlo a registro, </w:t>
+            </w:r>
+            <w:r>
+              <w:rPr>
+                <w:highlight w:val="cyan"/>
+              </w:rPr>
+              <w:t>inscribir cursos</w:t>
             </w:r>
           </w:p>
         </w:tc>
@@ -203,6 +210,7 @@
         <w:tc>
           <w:tcPr>
             <w:tcW w:w="420" w:type="dxa"/>
+            <w:shd w:val="clear" w:color="auto" w:fill="00FF00"/>
           </w:tcPr>
           <w:p>
             <w:r>
@@ -216,364 +224,367 @@
           </w:tcPr>
           <w:p>
             <w:r>
-              <w:t xml:space="preserve">Organizar la galería de productos (tabla y tamaño de imágenes) </w:t>
+              <w:t>Organizar la galería de product</w:t>
+            </w:r>
+            <w:r>
+              <w:t>os (tabla y tamaño de imágenes)</w:t>
+            </w:r>
+            <w:bookmarkStart w:id="0" w:name="_GoBack"/>
+            <w:bookmarkEnd w:id="0"/>
+          </w:p>
+        </w:tc>
+      </w:tr>
+      <w:tr>
+        <w:tc>
+          <w:tcPr>
+            <w:tcW w:w="420" w:type="dxa"/>
+            <w:shd w:val="clear" w:color="auto" w:fill="00FF00"/>
+          </w:tcPr>
+          <w:p>
+            <w:r>
+              <w:t>9</w:t>
+            </w:r>
+          </w:p>
+        </w:tc>
+        <w:tc>
+          <w:tcPr>
+            <w:tcW w:w="7790" w:type="dxa"/>
+          </w:tcPr>
+          <w:p>
+            <w:r>
+              <w:t xml:space="preserve">Acomodar los títulos y el buscador (ocupa mucho espacio) </w:t>
+            </w:r>
+          </w:p>
+        </w:tc>
+      </w:tr>
+      <w:tr>
+        <w:tc>
+          <w:tcPr>
+            <w:tcW w:w="420" w:type="dxa"/>
+            <w:shd w:val="clear" w:color="auto" w:fill="00FF00"/>
+          </w:tcPr>
+          <w:p>
+            <w:r>
+              <w:t>10</w:t>
+            </w:r>
+          </w:p>
+        </w:tc>
+        <w:tc>
+          <w:tcPr>
+            <w:tcW w:w="7790" w:type="dxa"/>
+          </w:tcPr>
+          <w:p>
+            <w:proofErr w:type="spellStart"/>
+            <w:r>
+              <w:t>Verdetalles.php</w:t>
+            </w:r>
+            <w:proofErr w:type="spellEnd"/>
+            <w:r>
+              <w:t xml:space="preserve"> agregar link volver al inicio (al </w:t>
+            </w:r>
+            <w:proofErr w:type="spellStart"/>
+            <w:r>
+              <w:t>ladode</w:t>
+            </w:r>
+            <w:proofErr w:type="spellEnd"/>
+            <w:r>
+              <w:t xml:space="preserve"> volver a la tienda)  </w:t>
+            </w:r>
+          </w:p>
+        </w:tc>
+      </w:tr>
+      <w:tr>
+        <w:tc>
+          <w:tcPr>
+            <w:tcW w:w="420" w:type="dxa"/>
+            <w:shd w:val="clear" w:color="auto" w:fill="00FF00"/>
+          </w:tcPr>
+          <w:p>
+            <w:r>
+              <w:t>11</w:t>
+            </w:r>
+          </w:p>
+        </w:tc>
+        <w:tc>
+          <w:tcPr>
+            <w:tcW w:w="7790" w:type="dxa"/>
+          </w:tcPr>
+          <w:p>
+            <w:proofErr w:type="spellStart"/>
+            <w:r>
+              <w:t>Verdetalles.php</w:t>
+            </w:r>
+            <w:proofErr w:type="spellEnd"/>
+            <w:r>
+              <w:t xml:space="preserve"> </w:t>
+            </w:r>
+            <w:proofErr w:type="spellStart"/>
+            <w:r>
+              <w:t>text</w:t>
+            </w:r>
+            <w:proofErr w:type="spellEnd"/>
+            <w:r>
+              <w:t xml:space="preserve"> área esta editable, añadir </w:t>
+            </w:r>
+            <w:proofErr w:type="spellStart"/>
+            <w:r>
+              <w:t>scroll</w:t>
+            </w:r>
+            <w:proofErr w:type="spellEnd"/>
+            <w:r>
+              <w:t xml:space="preserve">? </w:t>
+            </w:r>
+          </w:p>
+        </w:tc>
+      </w:tr>
+      <w:tr>
+        <w:tc>
+          <w:tcPr>
+            <w:tcW w:w="420" w:type="dxa"/>
+            <w:shd w:val="clear" w:color="auto" w:fill="00FF00"/>
+          </w:tcPr>
+          <w:p>
+            <w:r>
+              <w:t>12</w:t>
+            </w:r>
+          </w:p>
+        </w:tc>
+        <w:tc>
+          <w:tcPr>
+            <w:tcW w:w="7790" w:type="dxa"/>
+          </w:tcPr>
+          <w:p>
+            <w:r>
+              <w:t xml:space="preserve">Sección de contacto, el mensaje más grande y alinear todo </w:t>
+            </w:r>
+          </w:p>
+        </w:tc>
+      </w:tr>
+      <w:tr>
+        <w:tc>
+          <w:tcPr>
+            <w:tcW w:w="420" w:type="dxa"/>
+          </w:tcPr>
+          <w:p>
+            <w:r>
+              <w:t>13</w:t>
+            </w:r>
+          </w:p>
+        </w:tc>
+        <w:tc>
+          <w:tcPr>
+            <w:tcW w:w="7790" w:type="dxa"/>
+          </w:tcPr>
+          <w:p>
+            <w:r>
+              <w:t>Reportes: poder seleccionarlos por fechas (mensual) (para la sesión artesano)</w:t>
+            </w:r>
+          </w:p>
+        </w:tc>
+      </w:tr>
+      <w:tr>
+        <w:tc>
+          <w:tcPr>
+            <w:tcW w:w="420" w:type="dxa"/>
+            <w:shd w:val="clear" w:color="auto" w:fill="00FF00"/>
+          </w:tcPr>
+          <w:p>
+            <w:r>
+              <w:t>14</w:t>
+            </w:r>
+          </w:p>
+        </w:tc>
+        <w:tc>
+          <w:tcPr>
+            <w:tcW w:w="7790" w:type="dxa"/>
+          </w:tcPr>
+          <w:p>
+            <w:r>
+              <w:t xml:space="preserve">Cada cuadro de los stands tiene q tener numero con el cual están relacionado en el </w:t>
+            </w:r>
+            <w:proofErr w:type="spellStart"/>
+            <w:r>
+              <w:t>select</w:t>
+            </w:r>
+            <w:proofErr w:type="spellEnd"/>
+            <w:r>
+              <w:t xml:space="preserve"> </w:t>
+            </w:r>
+          </w:p>
+        </w:tc>
+      </w:tr>
+      <w:tr>
+        <w:tc>
+          <w:tcPr>
+            <w:tcW w:w="420" w:type="dxa"/>
+          </w:tcPr>
+          <w:p>
+            <w:r>
+              <w:t>15</w:t>
+            </w:r>
+          </w:p>
+        </w:tc>
+        <w:tc>
+          <w:tcPr>
+            <w:tcW w:w="7790" w:type="dxa"/>
+          </w:tcPr>
+          <w:p>
+            <w:r>
+              <w:t xml:space="preserve">Añadir notificación cuando </w:t>
+            </w:r>
+            <w:r>
+              <w:t>s</w:t>
+            </w:r>
+            <w:r>
+              <w:t>e</w:t>
+            </w:r>
+            <w:r>
+              <w:t xml:space="preserve"> rechaza stand</w:t>
+            </w:r>
+          </w:p>
+        </w:tc>
+      </w:tr>
+      <w:tr>
+        <w:tc>
+          <w:tcPr>
+            <w:tcW w:w="420" w:type="dxa"/>
+          </w:tcPr>
+          <w:p>
+            <w:r>
+              <w:t>16</w:t>
+            </w:r>
+          </w:p>
+        </w:tc>
+        <w:tc>
+          <w:tcPr>
+            <w:tcW w:w="7790" w:type="dxa"/>
+          </w:tcPr>
+          <w:p>
+            <w:r>
+              <w:t>Reportes: poder seleccionarlos por fechas (mensual) (para la sesión administrador)</w:t>
+            </w:r>
+          </w:p>
+        </w:tc>
+      </w:tr>
+      <w:tr>
+        <w:tc>
+          <w:tcPr>
+            <w:tcW w:w="420" w:type="dxa"/>
+            <w:shd w:val="clear" w:color="auto" w:fill="00FF00"/>
+          </w:tcPr>
+          <w:p>
+            <w:r>
+              <w:t>17</w:t>
+            </w:r>
+          </w:p>
+        </w:tc>
+        <w:tc>
+          <w:tcPr>
+            <w:tcW w:w="7790" w:type="dxa"/>
+          </w:tcPr>
+          <w:p>
+            <w:r>
+              <w:t>Buscar artesano</w:t>
+            </w:r>
+            <w:r>
+              <w:t>s x cedula, ciudad, por nombre</w:t>
+            </w:r>
+          </w:p>
+        </w:tc>
+      </w:tr>
+      <w:tr>
+        <w:tc>
+          <w:tcPr>
+            <w:tcW w:w="420" w:type="dxa"/>
+            <w:shd w:val="clear" w:color="auto" w:fill="00FF00"/>
+          </w:tcPr>
+          <w:p>
+            <w:r>
+              <w:t>18</w:t>
+            </w:r>
+          </w:p>
+        </w:tc>
+        <w:tc>
+          <w:tcPr>
+            <w:tcW w:w="7790" w:type="dxa"/>
+          </w:tcPr>
+          <w:p>
+            <w:r>
+              <w:t xml:space="preserve">Administrar noticias cuadros más grandes </w:t>
+            </w:r>
+          </w:p>
+        </w:tc>
+      </w:tr>
+      <w:tr>
+        <w:tc>
+          <w:tcPr>
+            <w:tcW w:w="420" w:type="dxa"/>
+          </w:tcPr>
+          <w:p>
+            <w:r>
+              <w:t>19</w:t>
+            </w:r>
+          </w:p>
+        </w:tc>
+        <w:tc>
+          <w:tcPr>
+            <w:tcW w:w="7790" w:type="dxa"/>
+          </w:tcPr>
+          <w:p>
+            <w:r>
+              <w:t>Las comisiones deben de cambiar y cobrarse de acuerdo a la comisión que este activa en el momento de la venta (esta comisión puede cambiar de un día a otro o cuando sea) entonces se debe crear tabla comisión o algo, para que se pueda cobrar la comisión dependiendo de la que este activa en el momento de la venta.</w:t>
+            </w:r>
+          </w:p>
+        </w:tc>
+      </w:tr>
+      <w:tr>
+        <w:tc>
+          <w:tcPr>
+            <w:tcW w:w="420" w:type="dxa"/>
+            <w:shd w:val="clear" w:color="auto" w:fill="00FF00"/>
+          </w:tcPr>
+          <w:p>
+            <w:r>
+              <w:t>20</w:t>
+            </w:r>
+          </w:p>
+        </w:tc>
+        <w:tc>
+          <w:tcPr>
+            <w:tcW w:w="7790" w:type="dxa"/>
+          </w:tcPr>
+          <w:p>
+            <w:r>
+              <w:t xml:space="preserve">Cuadro de texto de “Descripción” más grande (administrador, agregar cursos) </w:t>
+            </w:r>
+          </w:p>
+        </w:tc>
+      </w:tr>
+      <w:tr>
+        <w:tc>
+          <w:tcPr>
+            <w:tcW w:w="420" w:type="dxa"/>
+            <w:shd w:val="clear" w:color="auto" w:fill="00FF00"/>
+          </w:tcPr>
+          <w:p>
+            <w:r>
+              <w:t>21</w:t>
+            </w:r>
+          </w:p>
+        </w:tc>
+        <w:tc>
+          <w:tcPr>
+            <w:tcW w:w="7790" w:type="dxa"/>
+          </w:tcPr>
+          <w:p>
+            <w:r>
+              <w:t>Poder ver quienes están inscritos en cada curso (seleccionar curso y cargar los inscritos) los primeros (número de inscritos</w:t>
             </w:r>
             <w:r>
               <w:rPr>
                 <w:highlight w:val="cyan"/>
-                <w:u w:val="single"/>
               </w:rPr>
-              <w:t>(diseñar)</w:t>
-            </w:r>
-          </w:p>
-        </w:tc>
-      </w:tr>
-      <w:tr>
-        <w:tc>
-          <w:tcPr>
-            <w:tcW w:w="420" w:type="dxa"/>
-            <w:shd w:val="clear" w:color="auto" w:fill="00FF00"/>
-          </w:tcPr>
-          <w:p>
-            <w:r>
-              <w:t>9</w:t>
-            </w:r>
-          </w:p>
-        </w:tc>
-        <w:tc>
-          <w:tcPr>
-            <w:tcW w:w="7790" w:type="dxa"/>
-          </w:tcPr>
-          <w:p>
-            <w:r>
-              <w:t xml:space="preserve">Acomodar los títulos y el buscador (ocupa mucho espacio) </w:t>
-            </w:r>
-          </w:p>
-        </w:tc>
-      </w:tr>
-      <w:tr>
-        <w:tc>
-          <w:tcPr>
-            <w:tcW w:w="420" w:type="dxa"/>
-            <w:shd w:val="clear" w:color="auto" w:fill="00FF00"/>
-          </w:tcPr>
-          <w:p>
-            <w:r>
-              <w:t>10</w:t>
-            </w:r>
-          </w:p>
-        </w:tc>
-        <w:tc>
-          <w:tcPr>
-            <w:tcW w:w="7790" w:type="dxa"/>
-          </w:tcPr>
-          <w:p>
-            <w:proofErr w:type="spellStart"/>
-            <w:r>
-              <w:t>Verdetalles.php</w:t>
-            </w:r>
-            <w:proofErr w:type="spellEnd"/>
-            <w:r>
-              <w:t xml:space="preserve"> agregar link volver al inicio (al </w:t>
-            </w:r>
-            <w:proofErr w:type="spellStart"/>
-            <w:r>
-              <w:t>ladode</w:t>
-            </w:r>
-            <w:proofErr w:type="spellEnd"/>
-            <w:r>
-              <w:t xml:space="preserve"> volver a la tienda)  </w:t>
-            </w:r>
-          </w:p>
-        </w:tc>
-      </w:tr>
-      <w:tr>
-        <w:tc>
-          <w:tcPr>
-            <w:tcW w:w="420" w:type="dxa"/>
-            <w:shd w:val="clear" w:color="auto" w:fill="00FF00"/>
-          </w:tcPr>
-          <w:p>
-            <w:r>
-              <w:t>11</w:t>
-            </w:r>
-          </w:p>
-        </w:tc>
-        <w:tc>
-          <w:tcPr>
-            <w:tcW w:w="7790" w:type="dxa"/>
-          </w:tcPr>
-          <w:p>
-            <w:proofErr w:type="spellStart"/>
-            <w:r>
-              <w:t>Verdetalles.php</w:t>
-            </w:r>
-            <w:proofErr w:type="spellEnd"/>
-            <w:r>
-              <w:t xml:space="preserve"> </w:t>
-            </w:r>
-            <w:proofErr w:type="spellStart"/>
-            <w:r>
-              <w:t>text</w:t>
-            </w:r>
-            <w:proofErr w:type="spellEnd"/>
-            <w:r>
-              <w:t xml:space="preserve"> área esta editable, añadir </w:t>
-            </w:r>
-            <w:proofErr w:type="spellStart"/>
-            <w:r>
-              <w:t>scroll</w:t>
-            </w:r>
-            <w:proofErr w:type="spellEnd"/>
-            <w:r>
-              <w:t xml:space="preserve">? </w:t>
-            </w:r>
-          </w:p>
-        </w:tc>
-      </w:tr>
-      <w:tr>
-        <w:tc>
-          <w:tcPr>
-            <w:tcW w:w="420" w:type="dxa"/>
-            <w:shd w:val="clear" w:color="auto" w:fill="00FF00"/>
-          </w:tcPr>
-          <w:p>
-            <w:r>
-              <w:t>12</w:t>
-            </w:r>
-          </w:p>
-        </w:tc>
-        <w:tc>
-          <w:tcPr>
-            <w:tcW w:w="7790" w:type="dxa"/>
-          </w:tcPr>
-          <w:p>
-            <w:r>
-              <w:t xml:space="preserve">Sección de contacto, el mensaje más grande y alinear todo </w:t>
-            </w:r>
-          </w:p>
-        </w:tc>
-      </w:tr>
-      <w:tr>
-        <w:tc>
-          <w:tcPr>
-            <w:tcW w:w="420" w:type="dxa"/>
-          </w:tcPr>
-          <w:p>
-            <w:r>
-              <w:t>13</w:t>
-            </w:r>
-          </w:p>
-        </w:tc>
-        <w:tc>
-          <w:tcPr>
-            <w:tcW w:w="7790" w:type="dxa"/>
-          </w:tcPr>
-          <w:p>
-            <w:r>
-              <w:t>Reportes: poder seleccionarlos por fechas (mensual) (para la sesión artesano)</w:t>
-            </w:r>
-          </w:p>
-        </w:tc>
-      </w:tr>
-      <w:tr>
-        <w:tc>
-          <w:tcPr>
-            <w:tcW w:w="420" w:type="dxa"/>
-            <w:shd w:val="clear" w:color="auto" w:fill="00FF00"/>
-          </w:tcPr>
-          <w:p>
-            <w:r>
-              <w:t>14</w:t>
-            </w:r>
-          </w:p>
-        </w:tc>
-        <w:tc>
-          <w:tcPr>
-            <w:tcW w:w="7790" w:type="dxa"/>
-          </w:tcPr>
-          <w:p>
-            <w:r>
-              <w:t xml:space="preserve">Cada cuadro de los stands tiene q tener numero con el cual están relacionado en el </w:t>
-            </w:r>
-            <w:proofErr w:type="spellStart"/>
-            <w:r>
-              <w:t>select</w:t>
-            </w:r>
-            <w:proofErr w:type="spellEnd"/>
-            <w:r>
-              <w:t xml:space="preserve"> </w:t>
-            </w:r>
-          </w:p>
-        </w:tc>
-      </w:tr>
-      <w:tr>
-        <w:tc>
-          <w:tcPr>
-            <w:tcW w:w="420" w:type="dxa"/>
-          </w:tcPr>
-          <w:p>
-            <w:r>
-              <w:t>15</w:t>
-            </w:r>
-          </w:p>
-        </w:tc>
-        <w:tc>
-          <w:tcPr>
-            <w:tcW w:w="7790" w:type="dxa"/>
-          </w:tcPr>
-          <w:p>
-            <w:r>
-              <w:t xml:space="preserve">Añadir notificación cuando </w:t>
-            </w:r>
-            <w:r>
-              <w:t>s</w:t>
-            </w:r>
-            <w:r>
-              <w:t>e</w:t>
-            </w:r>
-            <w:r>
-              <w:t xml:space="preserve"> rechaza stand</w:t>
-            </w:r>
-          </w:p>
-        </w:tc>
-      </w:tr>
-      <w:tr>
-        <w:tc>
-          <w:tcPr>
-            <w:tcW w:w="420" w:type="dxa"/>
-          </w:tcPr>
-          <w:p>
-            <w:r>
-              <w:t>16</w:t>
-            </w:r>
-          </w:p>
-        </w:tc>
-        <w:tc>
-          <w:tcPr>
-            <w:tcW w:w="7790" w:type="dxa"/>
-          </w:tcPr>
-          <w:p>
-            <w:r>
-              <w:t>Reportes: poder seleccionarlos por fechas (mensual) (para la sesión administrador)</w:t>
-            </w:r>
-          </w:p>
-        </w:tc>
-      </w:tr>
-      <w:tr>
-        <w:tc>
-          <w:tcPr>
-            <w:tcW w:w="420" w:type="dxa"/>
-            <w:shd w:val="clear" w:color="auto" w:fill="00FF00"/>
-          </w:tcPr>
-          <w:p>
-            <w:r>
-              <w:t>17</w:t>
-            </w:r>
-          </w:p>
-        </w:tc>
-        <w:tc>
-          <w:tcPr>
-            <w:tcW w:w="7790" w:type="dxa"/>
-          </w:tcPr>
-          <w:p>
-            <w:r>
-              <w:t>Buscar artesano</w:t>
-            </w:r>
-            <w:r>
-              <w:t>s x cedula, ciudad, por nombre</w:t>
-            </w:r>
-            <w:bookmarkStart w:id="0" w:name="_GoBack"/>
-            <w:bookmarkEnd w:id="0"/>
-          </w:p>
-        </w:tc>
-      </w:tr>
-      <w:tr>
-        <w:tc>
-          <w:tcPr>
-            <w:tcW w:w="420" w:type="dxa"/>
-            <w:shd w:val="clear" w:color="auto" w:fill="00FF00"/>
-          </w:tcPr>
-          <w:p>
-            <w:r>
-              <w:t>18</w:t>
-            </w:r>
-          </w:p>
-        </w:tc>
-        <w:tc>
-          <w:tcPr>
-            <w:tcW w:w="7790" w:type="dxa"/>
-          </w:tcPr>
-          <w:p>
-            <w:r>
-              <w:t xml:space="preserve">Administrar noticias cuadros más grandes </w:t>
-            </w:r>
-          </w:p>
-        </w:tc>
-      </w:tr>
-      <w:tr>
-        <w:tc>
-          <w:tcPr>
-            <w:tcW w:w="420" w:type="dxa"/>
-          </w:tcPr>
-          <w:p>
-            <w:r>
-              <w:t>19</w:t>
-            </w:r>
-          </w:p>
-        </w:tc>
-        <w:tc>
-          <w:tcPr>
-            <w:tcW w:w="7790" w:type="dxa"/>
-          </w:tcPr>
-          <w:p>
-            <w:r>
-              <w:t>Las comisiones deben de cambiar y cobrarse de acuerdo a la comisión que este activa en el momento de la venta (esta comisión puede cambiar de un día a otro o cuando sea) entonces se debe crear tabla comisión o algo, para que se pueda cobrar la comisión dependiendo de la que este activa en el momento de la venta.</w:t>
-            </w:r>
-          </w:p>
-        </w:tc>
-      </w:tr>
-      <w:tr>
-        <w:tc>
-          <w:tcPr>
-            <w:tcW w:w="420" w:type="dxa"/>
-            <w:shd w:val="clear" w:color="auto" w:fill="00FF00"/>
-          </w:tcPr>
-          <w:p>
-            <w:r>
-              <w:t>20</w:t>
-            </w:r>
-          </w:p>
-        </w:tc>
-        <w:tc>
-          <w:tcPr>
-            <w:tcW w:w="7790" w:type="dxa"/>
-          </w:tcPr>
-          <w:p>
-            <w:r>
-              <w:t xml:space="preserve">Cuadro de texto de “Descripción” más grande (administrador, agregar cursos) </w:t>
-            </w:r>
-          </w:p>
-        </w:tc>
-      </w:tr>
-      <w:tr>
-        <w:tc>
-          <w:tcPr>
-            <w:tcW w:w="420" w:type="dxa"/>
-          </w:tcPr>
-          <w:p>
-            <w:r>
-              <w:t>21</w:t>
-            </w:r>
-          </w:p>
-        </w:tc>
-        <w:tc>
-          <w:tcPr>
-            <w:tcW w:w="7790" w:type="dxa"/>
-          </w:tcPr>
-          <w:p>
-            <w:r>
-              <w:t>Poder ver quienes están inscritos en cada curso (seleccionar curso y cargar los inscritos) los primeros (número de inscritos) se pintan de verde, los restante (rechazados) de rojo</w:t>
+              <w:t>) se pintan de verde, los restante (rechazados) de rojo</w:t>
             </w:r>
           </w:p>
         </w:tc>
@@ -614,7 +625,7 @@
 
 <file path=word/numbering.xml><?xml version="1.0" encoding="utf-8"?>
 <w:numbering xmlns:wpc="http://schemas.microsoft.com/office/word/2010/wordprocessingCanvas" xmlns:mc="http://schemas.openxmlformats.org/markup-compatibility/2006" xmlns:o="urn:schemas-microsoft-com:office:office" xmlns:r="http://schemas.openxmlformats.org/officeDocument/2006/relationships" xmlns:m="http://schemas.openxmlformats.org/officeDocument/2006/math" xmlns:v="urn:schemas-microsoft-com:vml" xmlns:wp14="http://schemas.microsoft.com/office/word/2010/wordprocessingDrawing" xmlns:wp="http://schemas.openxmlformats.org/drawingml/2006/wordprocessingDrawing" xmlns:w10="urn:schemas-microsoft-com:office:word" xmlns:w="http://schemas.openxmlformats.org/wordprocessingml/2006/main" xmlns:w14="http://schemas.microsoft.com/office/word/2010/wordml" xmlns:w15="http://schemas.microsoft.com/office/word/2012/wordml" xmlns:wpg="http://schemas.microsoft.com/office/word/2010/wordprocessingGroup" xmlns:wpi="http://schemas.microsoft.com/office/word/2010/wordprocessingInk" xmlns:wne="http://schemas.microsoft.com/office/word/2006/wordml" xmlns:wps="http://schemas.microsoft.com/office/word/2010/wordprocessingShape" mc:Ignorable="w14 w15 wp14">
-  <w:abstractNum w:abstractNumId="0" w15:restartNumberingAfterBreak="0">
+  <w:abstractNum w:abstractNumId="0">
     <w:nsid w:val="43EB5F57"/>
     <w:multiLevelType w:val="hybridMultilevel"/>
     <w:tmpl w:val="56E4F92C"/>
@@ -1147,6 +1158,7 @@
       <w:spacing w:after="0" w:line="240" w:lineRule="auto"/>
     </w:pPr>
     <w:tblPr>
+      <w:tblInd w:w="0" w:type="dxa"/>
       <w:tblBorders>
         <w:top w:val="single" w:sz="4" w:space="0" w:color="auto"/>
         <w:left w:val="single" w:sz="4" w:space="0" w:color="auto"/>
@@ -1155,6 +1167,12 @@
         <w:insideH w:val="single" w:sz="4" w:space="0" w:color="auto"/>
         <w:insideV w:val="single" w:sz="4" w:space="0" w:color="auto"/>
       </w:tblBorders>
+      <w:tblCellMar>
+        <w:top w:w="0" w:type="dxa"/>
+        <w:left w:w="108" w:type="dxa"/>
+        <w:bottom w:w="0" w:type="dxa"/>
+        <w:right w:w="108" w:type="dxa"/>
+      </w:tblCellMar>
     </w:tblPr>
   </w:style>
 </w:styles>

</xml_diff>

<commit_message>
integracion con los campos municipio y depto - arreglos programados para esta semana
</commit_message>
<xml_diff>
--- a/correcciones MdO.docx
+++ b/correcciones MdO.docx
@@ -98,6 +98,31 @@
               </w:rPr>
               <w:t>inscribir cursos</w:t>
             </w:r>
+            <w:r>
+              <w:t xml:space="preserve"> </w:t>
+            </w:r>
+            <w:bookmarkStart w:id="0" w:name="_GoBack"/>
+            <w:bookmarkEnd w:id="0"/>
+            <w:r>
+              <w:rPr>
+                <w:highlight w:val="cyan"/>
+              </w:rPr>
+              <w:t xml:space="preserve">(falta poner </w:t>
+            </w:r>
+            <w:proofErr w:type="spellStart"/>
+            <w:r>
+              <w:rPr>
+                <w:highlight w:val="cyan"/>
+              </w:rPr>
+              <w:t>selcts</w:t>
+            </w:r>
+            <w:proofErr w:type="spellEnd"/>
+            <w:r>
+              <w:rPr>
+                <w:highlight w:val="cyan"/>
+              </w:rPr>
+              <w:t>)</w:t>
+            </w:r>
           </w:p>
         </w:tc>
       </w:tr>
@@ -229,8 +254,6 @@
             <w:r>
               <w:t>os (tabla y tamaño de imágenes)</w:t>
             </w:r>
-            <w:bookmarkStart w:id="0" w:name="_GoBack"/>
-            <w:bookmarkEnd w:id="0"/>
           </w:p>
         </w:tc>
       </w:tr>

</xml_diff>